<commit_message>
Update Project Brief - Metronome Program Details.docx
Just changed the images of the code to reflect the recent changes
</commit_message>
<xml_diff>
--- a/Project Brief - Metronome Program Details.docx
+++ b/Project Brief - Metronome Program Details.docx
@@ -192,7 +192,23 @@
           <w:i/>
           <w:iCs/>
         </w:rPr>
-        <w:t>Understanding the Clock()</w:t>
+        <w:t xml:space="preserve">Understanding the </w:t>
+      </w:r>
+      <w:proofErr w:type="gramStart"/>
+      <w:r>
+        <w:rPr>
+          <w:i/>
+          <w:iCs/>
+        </w:rPr>
+        <w:t>Clock(</w:t>
+      </w:r>
+      <w:proofErr w:type="gramEnd"/>
+      <w:r>
+        <w:rPr>
+          <w:i/>
+          <w:iCs/>
+        </w:rPr>
+        <w:t>)</w:t>
       </w:r>
       <w:r>
         <w:t xml:space="preserve"> - </w:t>
@@ -220,7 +236,7 @@
       <w:r>
         <w:t xml:space="preserve"> - </w:t>
       </w:r>
-      <w:hyperlink r:id="rId10" w:history="1">
+      <w:hyperlink r:id="rId10" w:anchor="functions" w:history="1">
         <w:r>
           <w:rPr>
             <w:rStyle w:val="Hyperlink"/>
@@ -261,10 +277,10 @@
           <w:noProof/>
         </w:rPr>
         <w:drawing>
-          <wp:inline distT="0" distB="0" distL="0" distR="0" wp14:anchorId="0D898786" wp14:editId="65CE1F60">
-            <wp:extent cx="4181874" cy="4218940"/>
-            <wp:effectExtent l="0" t="0" r="9525" b="0"/>
-            <wp:docPr id="1" name="Picture 1"/>
+          <wp:inline distT="0" distB="0" distL="0" distR="0" wp14:anchorId="1C074A35" wp14:editId="6AD64945">
+            <wp:extent cx="3931304" cy="3990975"/>
+            <wp:effectExtent l="0" t="0" r="0" b="0"/>
+            <wp:docPr id="3" name="Picture 3"/>
             <wp:cNvGraphicFramePr>
               <a:graphicFrameLocks xmlns:a="http://schemas.openxmlformats.org/drawingml/2006/main" noChangeAspect="1"/>
             </wp:cNvGraphicFramePr>
@@ -272,7 +288,7 @@
               <a:graphicData uri="http://schemas.openxmlformats.org/drawingml/2006/picture">
                 <pic:pic xmlns:pic="http://schemas.openxmlformats.org/drawingml/2006/picture">
                   <pic:nvPicPr>
-                    <pic:cNvPr id="1" name="Solution A 1.png"/>
+                    <pic:cNvPr id="3" name="Solution A1.png"/>
                     <pic:cNvPicPr/>
                   </pic:nvPicPr>
                   <pic:blipFill>
@@ -290,7 +306,7 @@
                   <pic:spPr>
                     <a:xfrm>
                       <a:off x="0" y="0"/>
-                      <a:ext cx="4187101" cy="4224214"/>
+                      <a:ext cx="3942809" cy="4002655"/>
                     </a:xfrm>
                     <a:prstGeom prst="rect">
                       <a:avLst/>
@@ -309,10 +325,10 @@
           <w:noProof/>
         </w:rPr>
         <w:drawing>
-          <wp:inline distT="0" distB="0" distL="0" distR="0" wp14:anchorId="1B46D6A3" wp14:editId="5E7A9E52">
-            <wp:extent cx="4479290" cy="4233142"/>
+          <wp:inline distT="0" distB="0" distL="0" distR="0" wp14:anchorId="6CDC26E4" wp14:editId="72BE87AC">
+            <wp:extent cx="4726858" cy="3848100"/>
             <wp:effectExtent l="0" t="0" r="0" b="0"/>
-            <wp:docPr id="2" name="Picture 2"/>
+            <wp:docPr id="4" name="Picture 4"/>
             <wp:cNvGraphicFramePr>
               <a:graphicFrameLocks xmlns:a="http://schemas.openxmlformats.org/drawingml/2006/main" noChangeAspect="1"/>
             </wp:cNvGraphicFramePr>
@@ -320,7 +336,7 @@
               <a:graphicData uri="http://schemas.openxmlformats.org/drawingml/2006/picture">
                 <pic:pic xmlns:pic="http://schemas.openxmlformats.org/drawingml/2006/picture">
                   <pic:nvPicPr>
-                    <pic:cNvPr id="2" name="Solution A 2.png"/>
+                    <pic:cNvPr id="4" name="Solution A2.png"/>
                     <pic:cNvPicPr/>
                   </pic:nvPicPr>
                   <pic:blipFill>
@@ -338,7 +354,7 @@
                   <pic:spPr>
                     <a:xfrm>
                       <a:off x="0" y="0"/>
-                      <a:ext cx="4493561" cy="4246629"/>
+                      <a:ext cx="4735099" cy="3854809"/>
                     </a:xfrm>
                     <a:prstGeom prst="rect">
                       <a:avLst/>
@@ -353,6 +369,8 @@
     </w:p>
     <w:p>
       <w:pPr>
+        <w:keepNext/>
+        <w:keepLines/>
         <w:rPr>
           <w:b/>
           <w:bCs/>
@@ -366,6 +384,27 @@
         <w:lastRenderedPageBreak/>
         <w:t>Possible Additions to Project:</w:t>
       </w:r>
+      <w:bookmarkStart w:id="0" w:name="_GoBack"/>
+      <w:bookmarkEnd w:id="0"/>
+    </w:p>
+    <w:p>
+      <w:pPr>
+        <w:pStyle w:val="ListParagraph"/>
+        <w:keepNext/>
+        <w:keepLines/>
+        <w:numPr>
+          <w:ilvl w:val="0"/>
+          <w:numId w:val="2"/>
+        </w:numPr>
+      </w:pPr>
+      <w:r>
+        <w:t>Added use of a button to record beats whilst button is pressed, avoiding the need to reset the program every time you want to change to a different tempo</w:t>
+      </w:r>
+    </w:p>
+    <w:p>
+      <w:pPr>
+        <w:pStyle w:val="ListParagraph"/>
+      </w:pPr>
     </w:p>
     <w:p>
       <w:pPr>
@@ -376,7 +415,15 @@
         </w:numPr>
       </w:pPr>
       <w:r>
-        <w:t>Added use of a button to record beats whilst button is pressed, avoiding the need to reset the program every time you want to change to a different tempo</w:t>
+        <w:t xml:space="preserve">Change the LED pin from Digital to Analog and have the first beat in the tempo a brighter burst than the following four based on a </w:t>
+      </w:r>
+      <w:proofErr w:type="gramStart"/>
+      <w:r>
+        <w:t>4/4 time</w:t>
+      </w:r>
+      <w:proofErr w:type="gramEnd"/>
+      <w:r>
+        <w:t xml:space="preserve"> signature</w:t>
       </w:r>
     </w:p>
     <w:p>
@@ -393,29 +440,7 @@
         </w:numPr>
       </w:pPr>
       <w:r>
-        <w:t>Change the LED pin from Digital to Analog and have the first beat in the tempo a brighter burst than the following four based on a 4/4 time signature</w:t>
-      </w:r>
-    </w:p>
-    <w:p>
-      <w:pPr>
-        <w:pStyle w:val="ListParagraph"/>
-      </w:pPr>
-    </w:p>
-    <w:p>
-      <w:pPr>
-        <w:pStyle w:val="ListParagraph"/>
-        <w:numPr>
-          <w:ilvl w:val="0"/>
-          <w:numId w:val="2"/>
-        </w:numPr>
-      </w:pPr>
-      <w:r>
-        <w:t>Added timings to represent different time signatures (e.g. 4/4, 2/4, 3/6, etc) and have the program ask if one of these set time signatures is desired (prompt should appear when the custom beat is within a few milliseconds of standard</w:t>
-      </w:r>
-      <w:bookmarkStart w:id="0" w:name="_GoBack"/>
-      <w:bookmarkEnd w:id="0"/>
-      <w:r>
-        <w:t xml:space="preserve"> time signature)</w:t>
+        <w:t>Added timings to represent different time signatures (e.g. 4/4, 2/4, 3/6, etc) and have the program ask if one of these set time signatures is desired (prompt should appear when the custom beat is within a few milliseconds of standard time signature)</w:t>
       </w:r>
     </w:p>
     <w:sectPr>

</xml_diff>